<commit_message>
final guide with screen shots
</commit_message>
<xml_diff>
--- a/Documents/UserGuide.docx
+++ b/Documents/UserGuide.docx
@@ -14,6 +14,8 @@
           <w:szCs w:val="20"/>
         </w:rPr>
       </w:pPr>
+      <w:bookmarkStart w:id="0" w:name="_GoBack"/>
+      <w:bookmarkEnd w:id="0"/>
       <w:r>
         <w:rPr>
           <w:rFonts w:ascii="CMR10" w:hAnsi="CMR10" w:cs="CMR10"/>
@@ -177,18 +179,213 @@
         <w:autoSpaceDN w:val="0"/>
         <w:adjustRightInd w:val="0"/>
         <w:spacing w:after="0" w:line="240" w:lineRule="auto"/>
-        <w:rPr>
-          <w:rFonts w:ascii="CMR10" w:hAnsi="CMR10" w:cs="CMR10"/>
-          <w:sz w:val="20"/>
-          <w:szCs w:val="20"/>
-        </w:rPr>
-      </w:pPr>
-      <w:r>
-        <w:rPr>
-          <w:rFonts w:ascii="CMR10" w:hAnsi="CMR10" w:cs="CMR10"/>
-          <w:sz w:val="20"/>
-          <w:szCs w:val="20"/>
-        </w:rPr>
+        <w:jc w:val="center"/>
+        <w:rPr>
+          <w:rFonts w:ascii="CMR10" w:hAnsi="CMR10" w:cs="CMR10"/>
+          <w:sz w:val="20"/>
+          <w:szCs w:val="20"/>
+        </w:rPr>
+      </w:pPr>
+      <w:r>
+        <w:rPr>
+          <w:rFonts w:ascii="CMR10" w:hAnsi="CMR10" w:cs="CMR10"/>
+          <w:noProof/>
+          <w:sz w:val="20"/>
+          <w:szCs w:val="20"/>
+        </w:rPr>
+        <w:drawing>
+          <wp:inline distT="0" distB="0" distL="0" distR="0">
+            <wp:extent cx="5050971" cy="3156856"/>
+            <wp:effectExtent l="0" t="0" r="0" b="5715"/>
+            <wp:docPr id="1" name="Picture 1" descr="C:\Users\atniptw\Documents\GitHub\Senior-Project\Documents\Images\screenshots_final_demo\Screenshot_2013-05-10-00-45-44.png"/>
+            <wp:cNvGraphicFramePr>
+              <a:graphicFrameLocks xmlns:a="http://schemas.openxmlformats.org/drawingml/2006/main" noChangeAspect="1"/>
+            </wp:cNvGraphicFramePr>
+            <a:graphic xmlns:a="http://schemas.openxmlformats.org/drawingml/2006/main">
+              <a:graphicData uri="http://schemas.openxmlformats.org/drawingml/2006/picture">
+                <pic:pic xmlns:pic="http://schemas.openxmlformats.org/drawingml/2006/picture">
+                  <pic:nvPicPr>
+                    <pic:cNvPr id="0" name="Picture 1" descr="C:\Users\atniptw\Documents\GitHub\Senior-Project\Documents\Images\screenshots_final_demo\Screenshot_2013-05-10-00-45-44.png"/>
+                    <pic:cNvPicPr>
+                      <a:picLocks noChangeAspect="1" noChangeArrowheads="1"/>
+                    </pic:cNvPicPr>
+                  </pic:nvPicPr>
+                  <pic:blipFill>
+                    <a:blip r:embed="rId6" cstate="print">
+                      <a:extLst>
+                        <a:ext uri="{28A0092B-C50C-407E-A947-70E740481C1C}">
+                          <a14:useLocalDpi xmlns:a14="http://schemas.microsoft.com/office/drawing/2010/main" val="0"/>
+                        </a:ext>
+                      </a:extLst>
+                    </a:blip>
+                    <a:srcRect/>
+                    <a:stretch>
+                      <a:fillRect/>
+                    </a:stretch>
+                  </pic:blipFill>
+                  <pic:spPr bwMode="auto">
+                    <a:xfrm>
+                      <a:off x="0" y="0"/>
+                      <a:ext cx="5054898" cy="3159310"/>
+                    </a:xfrm>
+                    <a:prstGeom prst="rect">
+                      <a:avLst/>
+                    </a:prstGeom>
+                    <a:noFill/>
+                    <a:ln>
+                      <a:noFill/>
+                    </a:ln>
+                  </pic:spPr>
+                </pic:pic>
+              </a:graphicData>
+            </a:graphic>
+          </wp:inline>
+        </w:drawing>
+      </w:r>
+    </w:p>
+    <w:p>
+      <w:pPr>
+        <w:autoSpaceDE w:val="0"/>
+        <w:autoSpaceDN w:val="0"/>
+        <w:adjustRightInd w:val="0"/>
+        <w:spacing w:after="0" w:line="240" w:lineRule="auto"/>
+        <w:rPr>
+          <w:rFonts w:ascii="CMR10" w:hAnsi="CMR10" w:cs="CMR10"/>
+          <w:sz w:val="20"/>
+          <w:szCs w:val="20"/>
+        </w:rPr>
+      </w:pPr>
+    </w:p>
+    <w:p>
+      <w:pPr>
+        <w:autoSpaceDE w:val="0"/>
+        <w:autoSpaceDN w:val="0"/>
+        <w:adjustRightInd w:val="0"/>
+        <w:spacing w:after="0" w:line="240" w:lineRule="auto"/>
+        <w:jc w:val="center"/>
+        <w:rPr>
+          <w:rFonts w:ascii="CMR10" w:hAnsi="CMR10" w:cs="CMR10"/>
+          <w:sz w:val="20"/>
+          <w:szCs w:val="20"/>
+        </w:rPr>
+      </w:pPr>
+      <w:r>
+        <w:rPr>
+          <w:rFonts w:ascii="CMR10" w:hAnsi="CMR10" w:cs="CMR10"/>
+          <w:noProof/>
+          <w:sz w:val="20"/>
+          <w:szCs w:val="20"/>
+        </w:rPr>
+        <w:drawing>
+          <wp:inline distT="0" distB="0" distL="0" distR="0">
+            <wp:extent cx="5050973" cy="3156858"/>
+            <wp:effectExtent l="0" t="0" r="0" b="5715"/>
+            <wp:docPr id="2" name="Picture 2" descr="C:\Users\atniptw\Documents\GitHub\Senior-Project\Documents\Images\screenshots_final_demo\Screenshot_2013-05-10-00-45-59.png"/>
+            <wp:cNvGraphicFramePr>
+              <a:graphicFrameLocks xmlns:a="http://schemas.openxmlformats.org/drawingml/2006/main" noChangeAspect="1"/>
+            </wp:cNvGraphicFramePr>
+            <a:graphic xmlns:a="http://schemas.openxmlformats.org/drawingml/2006/main">
+              <a:graphicData uri="http://schemas.openxmlformats.org/drawingml/2006/picture">
+                <pic:pic xmlns:pic="http://schemas.openxmlformats.org/drawingml/2006/picture">
+                  <pic:nvPicPr>
+                    <pic:cNvPr id="0" name="Picture 2" descr="C:\Users\atniptw\Documents\GitHub\Senior-Project\Documents\Images\screenshots_final_demo\Screenshot_2013-05-10-00-45-59.png"/>
+                    <pic:cNvPicPr>
+                      <a:picLocks noChangeAspect="1" noChangeArrowheads="1"/>
+                    </pic:cNvPicPr>
+                  </pic:nvPicPr>
+                  <pic:blipFill>
+                    <a:blip r:embed="rId7" cstate="print">
+                      <a:extLst>
+                        <a:ext uri="{28A0092B-C50C-407E-A947-70E740481C1C}">
+                          <a14:useLocalDpi xmlns:a14="http://schemas.microsoft.com/office/drawing/2010/main" val="0"/>
+                        </a:ext>
+                      </a:extLst>
+                    </a:blip>
+                    <a:srcRect/>
+                    <a:stretch>
+                      <a:fillRect/>
+                    </a:stretch>
+                  </pic:blipFill>
+                  <pic:spPr bwMode="auto">
+                    <a:xfrm>
+                      <a:off x="0" y="0"/>
+                      <a:ext cx="5053469" cy="3158418"/>
+                    </a:xfrm>
+                    <a:prstGeom prst="rect">
+                      <a:avLst/>
+                    </a:prstGeom>
+                    <a:noFill/>
+                    <a:ln>
+                      <a:noFill/>
+                    </a:ln>
+                  </pic:spPr>
+                </pic:pic>
+              </a:graphicData>
+            </a:graphic>
+          </wp:inline>
+        </w:drawing>
+      </w:r>
+    </w:p>
+    <w:p>
+      <w:pPr>
+        <w:autoSpaceDE w:val="0"/>
+        <w:autoSpaceDN w:val="0"/>
+        <w:adjustRightInd w:val="0"/>
+        <w:spacing w:after="0" w:line="240" w:lineRule="auto"/>
+        <w:jc w:val="center"/>
+        <w:rPr>
+          <w:rFonts w:ascii="CMR10" w:hAnsi="CMR10" w:cs="CMR10"/>
+          <w:sz w:val="20"/>
+          <w:szCs w:val="20"/>
+        </w:rPr>
+      </w:pPr>
+    </w:p>
+    <w:p>
+      <w:pPr>
+        <w:autoSpaceDE w:val="0"/>
+        <w:autoSpaceDN w:val="0"/>
+        <w:adjustRightInd w:val="0"/>
+        <w:spacing w:after="0" w:line="240" w:lineRule="auto"/>
+        <w:jc w:val="center"/>
+        <w:rPr>
+          <w:rFonts w:ascii="CMR10" w:hAnsi="CMR10" w:cs="CMR10"/>
+          <w:sz w:val="20"/>
+          <w:szCs w:val="20"/>
+        </w:rPr>
+      </w:pPr>
+    </w:p>
+    <w:p>
+      <w:pPr>
+        <w:autoSpaceDE w:val="0"/>
+        <w:autoSpaceDN w:val="0"/>
+        <w:adjustRightInd w:val="0"/>
+        <w:spacing w:after="0" w:line="240" w:lineRule="auto"/>
+        <w:rPr>
+          <w:rFonts w:ascii="CMR10" w:hAnsi="CMR10" w:cs="CMR10"/>
+          <w:sz w:val="20"/>
+          <w:szCs w:val="20"/>
+        </w:rPr>
+      </w:pPr>
+    </w:p>
+    <w:p>
+      <w:pPr>
+        <w:autoSpaceDE w:val="0"/>
+        <w:autoSpaceDN w:val="0"/>
+        <w:adjustRightInd w:val="0"/>
+        <w:spacing w:after="0" w:line="240" w:lineRule="auto"/>
+        <w:rPr>
+          <w:rFonts w:ascii="CMR10" w:hAnsi="CMR10" w:cs="CMR10"/>
+          <w:sz w:val="20"/>
+          <w:szCs w:val="20"/>
+        </w:rPr>
+      </w:pPr>
+      <w:r>
+        <w:rPr>
+          <w:rFonts w:ascii="CMR10" w:hAnsi="CMR10" w:cs="CMR10"/>
+          <w:sz w:val="20"/>
+          <w:szCs w:val="20"/>
+        </w:rPr>
+        <w:lastRenderedPageBreak/>
         <w:t>While the worker is within the wireless network range near the FEMA Base Camp, they will have the ability to view any information currently stored by the local server</w:t>
       </w:r>
       <w:r>
@@ -243,18 +440,119 @@
         <w:autoSpaceDN w:val="0"/>
         <w:adjustRightInd w:val="0"/>
         <w:spacing w:after="0" w:line="240" w:lineRule="auto"/>
-        <w:rPr>
-          <w:rFonts w:ascii="CMR10" w:hAnsi="CMR10" w:cs="CMR10"/>
-          <w:sz w:val="20"/>
-          <w:szCs w:val="20"/>
-        </w:rPr>
-      </w:pPr>
-      <w:r>
-        <w:rPr>
-          <w:rFonts w:ascii="CMR10" w:hAnsi="CMR10" w:cs="CMR10"/>
-          <w:sz w:val="20"/>
-          <w:szCs w:val="20"/>
-        </w:rPr>
+        <w:jc w:val="center"/>
+        <w:rPr>
+          <w:rFonts w:ascii="CMR10" w:hAnsi="CMR10" w:cs="CMR10"/>
+          <w:sz w:val="20"/>
+          <w:szCs w:val="20"/>
+        </w:rPr>
+      </w:pPr>
+      <w:r>
+        <w:rPr>
+          <w:rFonts w:ascii="CMR10" w:hAnsi="CMR10" w:cs="CMR10"/>
+          <w:noProof/>
+          <w:sz w:val="20"/>
+          <w:szCs w:val="20"/>
+        </w:rPr>
+        <w:drawing>
+          <wp:inline distT="0" distB="0" distL="0" distR="0">
+            <wp:extent cx="5212080" cy="3257549"/>
+            <wp:effectExtent l="0" t="0" r="7620" b="635"/>
+            <wp:docPr id="4" name="Picture 4" descr="C:\Users\atniptw\Documents\GitHub\Senior-Project\Documents\Images\screenshots_final_demo\Screenshot_2013-05-10-00-49-50.png"/>
+            <wp:cNvGraphicFramePr>
+              <a:graphicFrameLocks xmlns:a="http://schemas.openxmlformats.org/drawingml/2006/main" noChangeAspect="1"/>
+            </wp:cNvGraphicFramePr>
+            <a:graphic xmlns:a="http://schemas.openxmlformats.org/drawingml/2006/main">
+              <a:graphicData uri="http://schemas.openxmlformats.org/drawingml/2006/picture">
+                <pic:pic xmlns:pic="http://schemas.openxmlformats.org/drawingml/2006/picture">
+                  <pic:nvPicPr>
+                    <pic:cNvPr id="0" name="Picture 4" descr="C:\Users\atniptw\Documents\GitHub\Senior-Project\Documents\Images\screenshots_final_demo\Screenshot_2013-05-10-00-49-50.png"/>
+                    <pic:cNvPicPr>
+                      <a:picLocks noChangeAspect="1" noChangeArrowheads="1"/>
+                    </pic:cNvPicPr>
+                  </pic:nvPicPr>
+                  <pic:blipFill>
+                    <a:blip r:embed="rId8" cstate="print">
+                      <a:extLst>
+                        <a:ext uri="{28A0092B-C50C-407E-A947-70E740481C1C}">
+                          <a14:useLocalDpi xmlns:a14="http://schemas.microsoft.com/office/drawing/2010/main" val="0"/>
+                        </a:ext>
+                      </a:extLst>
+                    </a:blip>
+                    <a:srcRect/>
+                    <a:stretch>
+                      <a:fillRect/>
+                    </a:stretch>
+                  </pic:blipFill>
+                  <pic:spPr bwMode="auto">
+                    <a:xfrm>
+                      <a:off x="0" y="0"/>
+                      <a:ext cx="5214544" cy="3259089"/>
+                    </a:xfrm>
+                    <a:prstGeom prst="rect">
+                      <a:avLst/>
+                    </a:prstGeom>
+                    <a:noFill/>
+                    <a:ln>
+                      <a:noFill/>
+                    </a:ln>
+                  </pic:spPr>
+                </pic:pic>
+              </a:graphicData>
+            </a:graphic>
+          </wp:inline>
+        </w:drawing>
+      </w:r>
+    </w:p>
+    <w:p>
+      <w:pPr>
+        <w:autoSpaceDE w:val="0"/>
+        <w:autoSpaceDN w:val="0"/>
+        <w:adjustRightInd w:val="0"/>
+        <w:spacing w:after="0" w:line="240" w:lineRule="auto"/>
+        <w:rPr>
+          <w:rFonts w:ascii="CMR10" w:hAnsi="CMR10" w:cs="CMR10"/>
+          <w:sz w:val="20"/>
+          <w:szCs w:val="20"/>
+        </w:rPr>
+      </w:pPr>
+    </w:p>
+    <w:p>
+      <w:pPr>
+        <w:rPr>
+          <w:rFonts w:ascii="CMR10" w:hAnsi="CMR10" w:cs="CMR10"/>
+          <w:sz w:val="20"/>
+          <w:szCs w:val="20"/>
+        </w:rPr>
+      </w:pPr>
+      <w:r>
+        <w:rPr>
+          <w:rFonts w:ascii="CMR10" w:hAnsi="CMR10" w:cs="CMR10"/>
+          <w:sz w:val="20"/>
+          <w:szCs w:val="20"/>
+        </w:rPr>
+        <w:br w:type="page"/>
+      </w:r>
+    </w:p>
+    <w:p>
+      <w:pPr>
+        <w:autoSpaceDE w:val="0"/>
+        <w:autoSpaceDN w:val="0"/>
+        <w:adjustRightInd w:val="0"/>
+        <w:spacing w:after="0" w:line="240" w:lineRule="auto"/>
+        <w:rPr>
+          <w:rFonts w:ascii="CMR10" w:hAnsi="CMR10" w:cs="CMR10"/>
+          <w:sz w:val="20"/>
+          <w:szCs w:val="20"/>
+        </w:rPr>
+      </w:pPr>
+      <w:r>
+        <w:rPr>
+          <w:rFonts w:ascii="CMR10" w:hAnsi="CMR10" w:cs="CMR10"/>
+          <w:sz w:val="20"/>
+          <w:szCs w:val="20"/>
+        </w:rPr>
+        <w:lastRenderedPageBreak/>
         <w:t>If the worker</w:t>
       </w:r>
       <w:r>
@@ -263,25 +561,90 @@
           <w:sz w:val="20"/>
           <w:szCs w:val="20"/>
         </w:rPr>
-        <w:t xml:space="preserve"> has a GPS enabled device, the application will display the device’s current location [FR7]. While stationary, the device will be displayed as a yellow person on the map. When moving, the person will be replaced with a green arrow pointed in the traveling direction. A user can then select </w:t>
-      </w:r>
-      <w:proofErr w:type="gramStart"/>
-      <w:r>
-        <w:rPr>
-          <w:rFonts w:ascii="CMR10" w:hAnsi="CMR10" w:cs="CMR10"/>
-          <w:sz w:val="20"/>
-          <w:szCs w:val="20"/>
-        </w:rPr>
-        <w:t>themself</w:t>
-      </w:r>
-      <w:proofErr w:type="gramEnd"/>
-      <w:r>
-        <w:rPr>
-          <w:rFonts w:ascii="CMR10" w:hAnsi="CMR10" w:cs="CMR10"/>
-          <w:sz w:val="20"/>
-          <w:szCs w:val="20"/>
-        </w:rPr>
-        <w:t xml:space="preserve"> as the point that the screen should center on [FR8].</w:t>
+        <w:t xml:space="preserve"> has a GPS enabled device, the application will display the device’s current location [FR7]. While stationary, the device will be displayed as a yellow person on the map. When moving, the person will be replaced with a green arrow pointed in the traveling direction. A user can then select themself as the point that the screen should center on [FR8].</w:t>
+      </w:r>
+    </w:p>
+    <w:p>
+      <w:pPr>
+        <w:autoSpaceDE w:val="0"/>
+        <w:autoSpaceDN w:val="0"/>
+        <w:adjustRightInd w:val="0"/>
+        <w:spacing w:after="0" w:line="240" w:lineRule="auto"/>
+        <w:rPr>
+          <w:rFonts w:ascii="CMR10" w:hAnsi="CMR10" w:cs="CMR10"/>
+          <w:sz w:val="20"/>
+          <w:szCs w:val="20"/>
+        </w:rPr>
+      </w:pPr>
+    </w:p>
+    <w:p>
+      <w:pPr>
+        <w:autoSpaceDE w:val="0"/>
+        <w:autoSpaceDN w:val="0"/>
+        <w:adjustRightInd w:val="0"/>
+        <w:spacing w:after="0" w:line="240" w:lineRule="auto"/>
+        <w:jc w:val="center"/>
+        <w:rPr>
+          <w:rFonts w:ascii="CMR10" w:hAnsi="CMR10" w:cs="CMR10"/>
+          <w:sz w:val="20"/>
+          <w:szCs w:val="20"/>
+        </w:rPr>
+      </w:pPr>
+      <w:r>
+        <w:rPr>
+          <w:rFonts w:ascii="CMR10" w:hAnsi="CMR10" w:cs="CMR10"/>
+          <w:noProof/>
+          <w:sz w:val="20"/>
+          <w:szCs w:val="20"/>
+        </w:rPr>
+        <w:drawing>
+          <wp:inline distT="0" distB="0" distL="0" distR="0" wp14:anchorId="09575966" wp14:editId="770D5AD2">
+            <wp:extent cx="5142411" cy="3214006"/>
+            <wp:effectExtent l="0" t="0" r="1270" b="5715"/>
+            <wp:docPr id="3" name="Picture 3" descr="C:\Users\atniptw\Documents\GitHub\Senior-Project\Documents\Images\screenshots_final_demo\Screenshot_2013-05-10-00-46-07.png"/>
+            <wp:cNvGraphicFramePr>
+              <a:graphicFrameLocks xmlns:a="http://schemas.openxmlformats.org/drawingml/2006/main" noChangeAspect="1"/>
+            </wp:cNvGraphicFramePr>
+            <a:graphic xmlns:a="http://schemas.openxmlformats.org/drawingml/2006/main">
+              <a:graphicData uri="http://schemas.openxmlformats.org/drawingml/2006/picture">
+                <pic:pic xmlns:pic="http://schemas.openxmlformats.org/drawingml/2006/picture">
+                  <pic:nvPicPr>
+                    <pic:cNvPr id="0" name="Picture 3" descr="C:\Users\atniptw\Documents\GitHub\Senior-Project\Documents\Images\screenshots_final_demo\Screenshot_2013-05-10-00-46-07.png"/>
+                    <pic:cNvPicPr>
+                      <a:picLocks noChangeAspect="1" noChangeArrowheads="1"/>
+                    </pic:cNvPicPr>
+                  </pic:nvPicPr>
+                  <pic:blipFill>
+                    <a:blip r:embed="rId9" cstate="print">
+                      <a:extLst>
+                        <a:ext uri="{28A0092B-C50C-407E-A947-70E740481C1C}">
+                          <a14:useLocalDpi xmlns:a14="http://schemas.microsoft.com/office/drawing/2010/main" val="0"/>
+                        </a:ext>
+                      </a:extLst>
+                    </a:blip>
+                    <a:srcRect/>
+                    <a:stretch>
+                      <a:fillRect/>
+                    </a:stretch>
+                  </pic:blipFill>
+                  <pic:spPr bwMode="auto">
+                    <a:xfrm>
+                      <a:off x="0" y="0"/>
+                      <a:ext cx="5147789" cy="3217367"/>
+                    </a:xfrm>
+                    <a:prstGeom prst="rect">
+                      <a:avLst/>
+                    </a:prstGeom>
+                    <a:noFill/>
+                    <a:ln>
+                      <a:noFill/>
+                    </a:ln>
+                  </pic:spPr>
+                </pic:pic>
+              </a:graphicData>
+            </a:graphic>
+          </wp:inline>
+        </w:drawing>
       </w:r>
     </w:p>
     <w:p>
@@ -345,18 +708,102 @@
         <w:autoSpaceDN w:val="0"/>
         <w:adjustRightInd w:val="0"/>
         <w:spacing w:after="0" w:line="240" w:lineRule="auto"/>
-        <w:rPr>
-          <w:rFonts w:ascii="CMR10" w:hAnsi="CMR10" w:cs="CMR10"/>
-          <w:sz w:val="20"/>
-          <w:szCs w:val="20"/>
-        </w:rPr>
-      </w:pPr>
-      <w:r>
-        <w:rPr>
-          <w:rFonts w:ascii="CMR10" w:hAnsi="CMR10" w:cs="CMR10"/>
-          <w:sz w:val="20"/>
-          <w:szCs w:val="20"/>
-        </w:rPr>
+        <w:jc w:val="center"/>
+        <w:rPr>
+          <w:rFonts w:ascii="CMR10" w:hAnsi="CMR10" w:cs="CMR10"/>
+          <w:sz w:val="20"/>
+          <w:szCs w:val="20"/>
+        </w:rPr>
+      </w:pPr>
+      <w:r>
+        <w:rPr>
+          <w:rFonts w:ascii="CMR10" w:hAnsi="CMR10" w:cs="CMR10"/>
+          <w:noProof/>
+          <w:sz w:val="20"/>
+          <w:szCs w:val="20"/>
+        </w:rPr>
+        <w:drawing>
+          <wp:inline distT="0" distB="0" distL="0" distR="0">
+            <wp:extent cx="5259977" cy="3287486"/>
+            <wp:effectExtent l="0" t="0" r="0" b="8255"/>
+            <wp:docPr id="5" name="Picture 5" descr="C:\Users\atniptw\Documents\GitHub\Senior-Project\Documents\Images\screenshots_final_demo\Screenshot_2013-05-10-00-51-02.png"/>
+            <wp:cNvGraphicFramePr>
+              <a:graphicFrameLocks xmlns:a="http://schemas.openxmlformats.org/drawingml/2006/main" noChangeAspect="1"/>
+            </wp:cNvGraphicFramePr>
+            <a:graphic xmlns:a="http://schemas.openxmlformats.org/drawingml/2006/main">
+              <a:graphicData uri="http://schemas.openxmlformats.org/drawingml/2006/picture">
+                <pic:pic xmlns:pic="http://schemas.openxmlformats.org/drawingml/2006/picture">
+                  <pic:nvPicPr>
+                    <pic:cNvPr id="0" name="Picture 5" descr="C:\Users\atniptw\Documents\GitHub\Senior-Project\Documents\Images\screenshots_final_demo\Screenshot_2013-05-10-00-51-02.png"/>
+                    <pic:cNvPicPr>
+                      <a:picLocks noChangeAspect="1" noChangeArrowheads="1"/>
+                    </pic:cNvPicPr>
+                  </pic:nvPicPr>
+                  <pic:blipFill>
+                    <a:blip r:embed="rId10" cstate="print">
+                      <a:extLst>
+                        <a:ext uri="{28A0092B-C50C-407E-A947-70E740481C1C}">
+                          <a14:useLocalDpi xmlns:a14="http://schemas.microsoft.com/office/drawing/2010/main" val="0"/>
+                        </a:ext>
+                      </a:extLst>
+                    </a:blip>
+                    <a:srcRect/>
+                    <a:stretch>
+                      <a:fillRect/>
+                    </a:stretch>
+                  </pic:blipFill>
+                  <pic:spPr bwMode="auto">
+                    <a:xfrm>
+                      <a:off x="0" y="0"/>
+                      <a:ext cx="5260748" cy="3287968"/>
+                    </a:xfrm>
+                    <a:prstGeom prst="rect">
+                      <a:avLst/>
+                    </a:prstGeom>
+                    <a:noFill/>
+                    <a:ln>
+                      <a:noFill/>
+                    </a:ln>
+                  </pic:spPr>
+                </pic:pic>
+              </a:graphicData>
+            </a:graphic>
+          </wp:inline>
+        </w:drawing>
+      </w:r>
+    </w:p>
+    <w:p>
+      <w:pPr>
+        <w:autoSpaceDE w:val="0"/>
+        <w:autoSpaceDN w:val="0"/>
+        <w:adjustRightInd w:val="0"/>
+        <w:spacing w:after="0" w:line="240" w:lineRule="auto"/>
+        <w:rPr>
+          <w:rFonts w:ascii="CMR10" w:hAnsi="CMR10" w:cs="CMR10"/>
+          <w:sz w:val="20"/>
+          <w:szCs w:val="20"/>
+        </w:rPr>
+      </w:pPr>
+    </w:p>
+    <w:p>
+      <w:pPr>
+        <w:autoSpaceDE w:val="0"/>
+        <w:autoSpaceDN w:val="0"/>
+        <w:adjustRightInd w:val="0"/>
+        <w:spacing w:after="0" w:line="240" w:lineRule="auto"/>
+        <w:rPr>
+          <w:rFonts w:ascii="CMR10" w:hAnsi="CMR10" w:cs="CMR10"/>
+          <w:sz w:val="20"/>
+          <w:szCs w:val="20"/>
+        </w:rPr>
+      </w:pPr>
+      <w:r>
+        <w:rPr>
+          <w:rFonts w:ascii="CMR10" w:hAnsi="CMR10" w:cs="CMR10"/>
+          <w:sz w:val="20"/>
+          <w:szCs w:val="20"/>
+        </w:rPr>
+        <w:lastRenderedPageBreak/>
         <w:t>Once a user has added a point of interest</w:t>
       </w:r>
       <w:r>
@@ -427,6 +874,89 @@
         <w:autoSpaceDN w:val="0"/>
         <w:adjustRightInd w:val="0"/>
         <w:spacing w:after="0" w:line="240" w:lineRule="auto"/>
+        <w:jc w:val="center"/>
+        <w:rPr>
+          <w:rFonts w:ascii="CMR10" w:hAnsi="CMR10" w:cs="CMR10"/>
+          <w:sz w:val="20"/>
+          <w:szCs w:val="20"/>
+        </w:rPr>
+      </w:pPr>
+      <w:r>
+        <w:rPr>
+          <w:rFonts w:ascii="CMR10" w:hAnsi="CMR10" w:cs="CMR10"/>
+          <w:noProof/>
+          <w:sz w:val="20"/>
+          <w:szCs w:val="20"/>
+        </w:rPr>
+        <w:drawing>
+          <wp:inline distT="0" distB="0" distL="0" distR="0">
+            <wp:extent cx="5024846" cy="3140529"/>
+            <wp:effectExtent l="0" t="0" r="4445" b="3175"/>
+            <wp:docPr id="7" name="Picture 7" descr="C:\Users\atniptw\Documents\GitHub\Senior-Project\Documents\Images\screenshots_final_demo\Screenshot_2013-05-10-00-49-17.png"/>
+            <wp:cNvGraphicFramePr>
+              <a:graphicFrameLocks xmlns:a="http://schemas.openxmlformats.org/drawingml/2006/main" noChangeAspect="1"/>
+            </wp:cNvGraphicFramePr>
+            <a:graphic xmlns:a="http://schemas.openxmlformats.org/drawingml/2006/main">
+              <a:graphicData uri="http://schemas.openxmlformats.org/drawingml/2006/picture">
+                <pic:pic xmlns:pic="http://schemas.openxmlformats.org/drawingml/2006/picture">
+                  <pic:nvPicPr>
+                    <pic:cNvPr id="0" name="Picture 7" descr="C:\Users\atniptw\Documents\GitHub\Senior-Project\Documents\Images\screenshots_final_demo\Screenshot_2013-05-10-00-49-17.png"/>
+                    <pic:cNvPicPr>
+                      <a:picLocks noChangeAspect="1" noChangeArrowheads="1"/>
+                    </pic:cNvPicPr>
+                  </pic:nvPicPr>
+                  <pic:blipFill>
+                    <a:blip r:embed="rId11" cstate="print">
+                      <a:extLst>
+                        <a:ext uri="{28A0092B-C50C-407E-A947-70E740481C1C}">
+                          <a14:useLocalDpi xmlns:a14="http://schemas.microsoft.com/office/drawing/2010/main" val="0"/>
+                        </a:ext>
+                      </a:extLst>
+                    </a:blip>
+                    <a:srcRect/>
+                    <a:stretch>
+                      <a:fillRect/>
+                    </a:stretch>
+                  </pic:blipFill>
+                  <pic:spPr bwMode="auto">
+                    <a:xfrm>
+                      <a:off x="0" y="0"/>
+                      <a:ext cx="5025581" cy="3140988"/>
+                    </a:xfrm>
+                    <a:prstGeom prst="rect">
+                      <a:avLst/>
+                    </a:prstGeom>
+                    <a:noFill/>
+                    <a:ln>
+                      <a:noFill/>
+                    </a:ln>
+                  </pic:spPr>
+                </pic:pic>
+              </a:graphicData>
+            </a:graphic>
+          </wp:inline>
+        </w:drawing>
+      </w:r>
+    </w:p>
+    <w:p>
+      <w:pPr>
+        <w:autoSpaceDE w:val="0"/>
+        <w:autoSpaceDN w:val="0"/>
+        <w:adjustRightInd w:val="0"/>
+        <w:spacing w:after="0" w:line="240" w:lineRule="auto"/>
+        <w:rPr>
+          <w:rFonts w:ascii="CMR10" w:hAnsi="CMR10" w:cs="CMR10"/>
+          <w:sz w:val="20"/>
+          <w:szCs w:val="20"/>
+        </w:rPr>
+      </w:pPr>
+    </w:p>
+    <w:p>
+      <w:pPr>
+        <w:autoSpaceDE w:val="0"/>
+        <w:autoSpaceDN w:val="0"/>
+        <w:adjustRightInd w:val="0"/>
+        <w:spacing w:after="0" w:line="240" w:lineRule="auto"/>
         <w:rPr>
           <w:rFonts w:ascii="CMR10" w:hAnsi="CMR10" w:cs="CMR10"/>
           <w:sz w:val="20"/>
@@ -461,18 +991,119 @@
         <w:autoSpaceDN w:val="0"/>
         <w:adjustRightInd w:val="0"/>
         <w:spacing w:after="0" w:line="240" w:lineRule="auto"/>
-        <w:rPr>
-          <w:rFonts w:ascii="CMR10" w:hAnsi="CMR10" w:cs="CMR10"/>
-          <w:sz w:val="20"/>
-          <w:szCs w:val="20"/>
-        </w:rPr>
-      </w:pPr>
-      <w:r>
-        <w:rPr>
-          <w:rFonts w:ascii="CMR10" w:hAnsi="CMR10" w:cs="CMR10"/>
-          <w:sz w:val="20"/>
-          <w:szCs w:val="20"/>
-        </w:rPr>
+        <w:jc w:val="center"/>
+        <w:rPr>
+          <w:rFonts w:ascii="CMR10" w:hAnsi="CMR10" w:cs="CMR10"/>
+          <w:sz w:val="20"/>
+          <w:szCs w:val="20"/>
+        </w:rPr>
+      </w:pPr>
+      <w:r>
+        <w:rPr>
+          <w:rFonts w:ascii="CMR10" w:hAnsi="CMR10" w:cs="CMR10"/>
+          <w:noProof/>
+          <w:sz w:val="20"/>
+          <w:szCs w:val="20"/>
+        </w:rPr>
+        <w:drawing>
+          <wp:inline distT="0" distB="0" distL="0" distR="0">
+            <wp:extent cx="4319451" cy="2699657"/>
+            <wp:effectExtent l="0" t="0" r="5080" b="5715"/>
+            <wp:docPr id="8" name="Picture 8" descr="C:\Users\atniptw\Documents\GitHub\Senior-Project\Documents\Images\screenshots_final_demo\Screenshot_2013-05-10-00-51-43.png"/>
+            <wp:cNvGraphicFramePr>
+              <a:graphicFrameLocks xmlns:a="http://schemas.openxmlformats.org/drawingml/2006/main" noChangeAspect="1"/>
+            </wp:cNvGraphicFramePr>
+            <a:graphic xmlns:a="http://schemas.openxmlformats.org/drawingml/2006/main">
+              <a:graphicData uri="http://schemas.openxmlformats.org/drawingml/2006/picture">
+                <pic:pic xmlns:pic="http://schemas.openxmlformats.org/drawingml/2006/picture">
+                  <pic:nvPicPr>
+                    <pic:cNvPr id="0" name="Picture 8" descr="C:\Users\atniptw\Documents\GitHub\Senior-Project\Documents\Images\screenshots_final_demo\Screenshot_2013-05-10-00-51-43.png"/>
+                    <pic:cNvPicPr>
+                      <a:picLocks noChangeAspect="1" noChangeArrowheads="1"/>
+                    </pic:cNvPicPr>
+                  </pic:nvPicPr>
+                  <pic:blipFill>
+                    <a:blip r:embed="rId12" cstate="print">
+                      <a:extLst>
+                        <a:ext uri="{28A0092B-C50C-407E-A947-70E740481C1C}">
+                          <a14:useLocalDpi xmlns:a14="http://schemas.microsoft.com/office/drawing/2010/main" val="0"/>
+                        </a:ext>
+                      </a:extLst>
+                    </a:blip>
+                    <a:srcRect/>
+                    <a:stretch>
+                      <a:fillRect/>
+                    </a:stretch>
+                  </pic:blipFill>
+                  <pic:spPr bwMode="auto">
+                    <a:xfrm>
+                      <a:off x="0" y="0"/>
+                      <a:ext cx="4320084" cy="2700052"/>
+                    </a:xfrm>
+                    <a:prstGeom prst="rect">
+                      <a:avLst/>
+                    </a:prstGeom>
+                    <a:noFill/>
+                    <a:ln>
+                      <a:noFill/>
+                    </a:ln>
+                  </pic:spPr>
+                </pic:pic>
+              </a:graphicData>
+            </a:graphic>
+          </wp:inline>
+        </w:drawing>
+      </w:r>
+    </w:p>
+    <w:p>
+      <w:pPr>
+        <w:autoSpaceDE w:val="0"/>
+        <w:autoSpaceDN w:val="0"/>
+        <w:adjustRightInd w:val="0"/>
+        <w:spacing w:after="0" w:line="240" w:lineRule="auto"/>
+        <w:rPr>
+          <w:rFonts w:ascii="CMR10" w:hAnsi="CMR10" w:cs="CMR10"/>
+          <w:sz w:val="20"/>
+          <w:szCs w:val="20"/>
+        </w:rPr>
+      </w:pPr>
+    </w:p>
+    <w:p>
+      <w:pPr>
+        <w:rPr>
+          <w:rFonts w:ascii="CMR10" w:hAnsi="CMR10" w:cs="CMR10"/>
+          <w:sz w:val="20"/>
+          <w:szCs w:val="20"/>
+        </w:rPr>
+      </w:pPr>
+      <w:r>
+        <w:rPr>
+          <w:rFonts w:ascii="CMR10" w:hAnsi="CMR10" w:cs="CMR10"/>
+          <w:sz w:val="20"/>
+          <w:szCs w:val="20"/>
+        </w:rPr>
+        <w:br w:type="page"/>
+      </w:r>
+    </w:p>
+    <w:p>
+      <w:pPr>
+        <w:autoSpaceDE w:val="0"/>
+        <w:autoSpaceDN w:val="0"/>
+        <w:adjustRightInd w:val="0"/>
+        <w:spacing w:after="0" w:line="240" w:lineRule="auto"/>
+        <w:rPr>
+          <w:rFonts w:ascii="CMR10" w:hAnsi="CMR10" w:cs="CMR10"/>
+          <w:sz w:val="20"/>
+          <w:szCs w:val="20"/>
+        </w:rPr>
+      </w:pPr>
+      <w:r>
+        <w:rPr>
+          <w:rFonts w:ascii="CMR10" w:hAnsi="CMR10" w:cs="CMR10"/>
+          <w:sz w:val="20"/>
+          <w:szCs w:val="20"/>
+        </w:rPr>
+        <w:lastRenderedPageBreak/>
         <w:t xml:space="preserve">To add a new POI the worker should long press on the map where they want the point to be located. A popup will then be displayed asking for name, type, and optional description [FR14 &amp; FR15]. Once </w:t>
       </w:r>
       <w:r>
@@ -527,6 +1158,89 @@
         <w:autoSpaceDN w:val="0"/>
         <w:adjustRightInd w:val="0"/>
         <w:spacing w:after="0" w:line="240" w:lineRule="auto"/>
+        <w:jc w:val="center"/>
+        <w:rPr>
+          <w:rFonts w:ascii="CMR10" w:hAnsi="CMR10" w:cs="CMR10"/>
+          <w:sz w:val="20"/>
+          <w:szCs w:val="20"/>
+        </w:rPr>
+      </w:pPr>
+      <w:r>
+        <w:rPr>
+          <w:rFonts w:ascii="CMR10" w:hAnsi="CMR10" w:cs="CMR10"/>
+          <w:noProof/>
+          <w:sz w:val="20"/>
+          <w:szCs w:val="20"/>
+        </w:rPr>
+        <w:drawing>
+          <wp:inline distT="0" distB="0" distL="0" distR="0" wp14:anchorId="746B6766" wp14:editId="576AA0B3">
+            <wp:extent cx="5059680" cy="3162301"/>
+            <wp:effectExtent l="0" t="0" r="7620" b="0"/>
+            <wp:docPr id="6" name="Picture 6" descr="C:\Users\atniptw\Documents\GitHub\Senior-Project\Documents\Images\screenshots_final_demo\Screenshot_2013-05-10-00-48-59.png"/>
+            <wp:cNvGraphicFramePr>
+              <a:graphicFrameLocks xmlns:a="http://schemas.openxmlformats.org/drawingml/2006/main" noChangeAspect="1"/>
+            </wp:cNvGraphicFramePr>
+            <a:graphic xmlns:a="http://schemas.openxmlformats.org/drawingml/2006/main">
+              <a:graphicData uri="http://schemas.openxmlformats.org/drawingml/2006/picture">
+                <pic:pic xmlns:pic="http://schemas.openxmlformats.org/drawingml/2006/picture">
+                  <pic:nvPicPr>
+                    <pic:cNvPr id="0" name="Picture 6" descr="C:\Users\atniptw\Documents\GitHub\Senior-Project\Documents\Images\screenshots_final_demo\Screenshot_2013-05-10-00-48-59.png"/>
+                    <pic:cNvPicPr>
+                      <a:picLocks noChangeAspect="1" noChangeArrowheads="1"/>
+                    </pic:cNvPicPr>
+                  </pic:nvPicPr>
+                  <pic:blipFill>
+                    <a:blip r:embed="rId13" cstate="print">
+                      <a:extLst>
+                        <a:ext uri="{28A0092B-C50C-407E-A947-70E740481C1C}">
+                          <a14:useLocalDpi xmlns:a14="http://schemas.microsoft.com/office/drawing/2010/main" val="0"/>
+                        </a:ext>
+                      </a:extLst>
+                    </a:blip>
+                    <a:srcRect/>
+                    <a:stretch>
+                      <a:fillRect/>
+                    </a:stretch>
+                  </pic:blipFill>
+                  <pic:spPr bwMode="auto">
+                    <a:xfrm>
+                      <a:off x="0" y="0"/>
+                      <a:ext cx="5060420" cy="3162763"/>
+                    </a:xfrm>
+                    <a:prstGeom prst="rect">
+                      <a:avLst/>
+                    </a:prstGeom>
+                    <a:noFill/>
+                    <a:ln>
+                      <a:noFill/>
+                    </a:ln>
+                  </pic:spPr>
+                </pic:pic>
+              </a:graphicData>
+            </a:graphic>
+          </wp:inline>
+        </w:drawing>
+      </w:r>
+    </w:p>
+    <w:p>
+      <w:pPr>
+        <w:autoSpaceDE w:val="0"/>
+        <w:autoSpaceDN w:val="0"/>
+        <w:adjustRightInd w:val="0"/>
+        <w:spacing w:after="0" w:line="240" w:lineRule="auto"/>
+        <w:rPr>
+          <w:rFonts w:ascii="CMR10" w:hAnsi="CMR10" w:cs="CMR10"/>
+          <w:sz w:val="20"/>
+          <w:szCs w:val="20"/>
+        </w:rPr>
+      </w:pPr>
+    </w:p>
+    <w:p>
+      <w:pPr>
+        <w:autoSpaceDE w:val="0"/>
+        <w:autoSpaceDN w:val="0"/>
+        <w:adjustRightInd w:val="0"/>
+        <w:spacing w:after="0" w:line="240" w:lineRule="auto"/>
         <w:rPr>
           <w:rFonts w:ascii="CMR10" w:hAnsi="CMR10" w:cs="CMR10"/>
           <w:sz w:val="20"/>
@@ -561,19 +1275,203 @@
         <w:autoSpaceDN w:val="0"/>
         <w:adjustRightInd w:val="0"/>
         <w:spacing w:after="0" w:line="240" w:lineRule="auto"/>
-        <w:rPr>
-          <w:rFonts w:ascii="CMR10" w:hAnsi="CMR10" w:cs="CMR10"/>
-          <w:sz w:val="20"/>
-          <w:szCs w:val="20"/>
-        </w:rPr>
-      </w:pPr>
-      <w:r>
-        <w:rPr>
-          <w:rFonts w:ascii="CMR10" w:hAnsi="CMR10" w:cs="CMR10"/>
-          <w:sz w:val="20"/>
-          <w:szCs w:val="20"/>
-        </w:rPr>
+        <w:jc w:val="center"/>
+        <w:rPr>
+          <w:rFonts w:ascii="CMR10" w:hAnsi="CMR10" w:cs="CMR10"/>
+          <w:sz w:val="20"/>
+          <w:szCs w:val="20"/>
+        </w:rPr>
+      </w:pPr>
+      <w:r>
+        <w:rPr>
+          <w:rFonts w:ascii="CMR10" w:hAnsi="CMR10" w:cs="CMR10"/>
+          <w:noProof/>
+          <w:sz w:val="20"/>
+          <w:szCs w:val="20"/>
+        </w:rPr>
+        <w:drawing>
+          <wp:inline distT="0" distB="0" distL="0" distR="0">
+            <wp:extent cx="4798422" cy="2999014"/>
+            <wp:effectExtent l="0" t="0" r="2540" b="0"/>
+            <wp:docPr id="9" name="Picture 9" descr="C:\Users\atniptw\Documents\GitHub\Senior-Project\Documents\Images\screenshots_final_demo\Screenshot_2013-05-10-00-49-50.png"/>
+            <wp:cNvGraphicFramePr>
+              <a:graphicFrameLocks xmlns:a="http://schemas.openxmlformats.org/drawingml/2006/main" noChangeAspect="1"/>
+            </wp:cNvGraphicFramePr>
+            <a:graphic xmlns:a="http://schemas.openxmlformats.org/drawingml/2006/main">
+              <a:graphicData uri="http://schemas.openxmlformats.org/drawingml/2006/picture">
+                <pic:pic xmlns:pic="http://schemas.openxmlformats.org/drawingml/2006/picture">
+                  <pic:nvPicPr>
+                    <pic:cNvPr id="0" name="Picture 9" descr="C:\Users\atniptw\Documents\GitHub\Senior-Project\Documents\Images\screenshots_final_demo\Screenshot_2013-05-10-00-49-50.png"/>
+                    <pic:cNvPicPr>
+                      <a:picLocks noChangeAspect="1" noChangeArrowheads="1"/>
+                    </pic:cNvPicPr>
+                  </pic:nvPicPr>
+                  <pic:blipFill>
+                    <a:blip r:embed="rId14" cstate="print">
+                      <a:extLst>
+                        <a:ext uri="{28A0092B-C50C-407E-A947-70E740481C1C}">
+                          <a14:useLocalDpi xmlns:a14="http://schemas.microsoft.com/office/drawing/2010/main" val="0"/>
+                        </a:ext>
+                      </a:extLst>
+                    </a:blip>
+                    <a:srcRect/>
+                    <a:stretch>
+                      <a:fillRect/>
+                    </a:stretch>
+                  </pic:blipFill>
+                  <pic:spPr bwMode="auto">
+                    <a:xfrm>
+                      <a:off x="0" y="0"/>
+                      <a:ext cx="4800925" cy="3000579"/>
+                    </a:xfrm>
+                    <a:prstGeom prst="rect">
+                      <a:avLst/>
+                    </a:prstGeom>
+                    <a:noFill/>
+                    <a:ln>
+                      <a:noFill/>
+                    </a:ln>
+                  </pic:spPr>
+                </pic:pic>
+              </a:graphicData>
+            </a:graphic>
+          </wp:inline>
+        </w:drawing>
+      </w:r>
+    </w:p>
+    <w:p>
+      <w:pPr>
+        <w:autoSpaceDE w:val="0"/>
+        <w:autoSpaceDN w:val="0"/>
+        <w:adjustRightInd w:val="0"/>
+        <w:spacing w:after="0" w:line="240" w:lineRule="auto"/>
+        <w:rPr>
+          <w:rFonts w:ascii="CMR10" w:hAnsi="CMR10" w:cs="CMR10"/>
+          <w:sz w:val="20"/>
+          <w:szCs w:val="20"/>
+        </w:rPr>
+      </w:pPr>
+    </w:p>
+    <w:p>
+      <w:pPr>
+        <w:rPr>
+          <w:rFonts w:ascii="CMR10" w:hAnsi="CMR10" w:cs="CMR10"/>
+          <w:sz w:val="20"/>
+          <w:szCs w:val="20"/>
+        </w:rPr>
+      </w:pPr>
+      <w:r>
+        <w:rPr>
+          <w:rFonts w:ascii="CMR10" w:hAnsi="CMR10" w:cs="CMR10"/>
+          <w:sz w:val="20"/>
+          <w:szCs w:val="20"/>
+        </w:rPr>
+        <w:br w:type="page"/>
+      </w:r>
+    </w:p>
+    <w:p>
+      <w:pPr>
+        <w:autoSpaceDE w:val="0"/>
+        <w:autoSpaceDN w:val="0"/>
+        <w:adjustRightInd w:val="0"/>
+        <w:spacing w:after="0" w:line="240" w:lineRule="auto"/>
+        <w:rPr>
+          <w:rFonts w:ascii="CMR10" w:hAnsi="CMR10" w:cs="CMR10"/>
+          <w:sz w:val="20"/>
+          <w:szCs w:val="20"/>
+        </w:rPr>
+      </w:pPr>
+      <w:r>
+        <w:rPr>
+          <w:rFonts w:ascii="CMR10" w:hAnsi="CMR10" w:cs="CMR10"/>
+          <w:sz w:val="20"/>
+          <w:szCs w:val="20"/>
+        </w:rPr>
+        <w:lastRenderedPageBreak/>
         <w:t>If a type of POI does not exist the user can create a new type of overlay that can store related items [FR16]. To create a new overlay (representing a new type of POI) the user would press ‘Add POI Type’ on the Action Bar. They will then choose an image, enter a name, and click ‘Okay’.</w:t>
+      </w:r>
+    </w:p>
+    <w:p>
+      <w:pPr>
+        <w:autoSpaceDE w:val="0"/>
+        <w:autoSpaceDN w:val="0"/>
+        <w:adjustRightInd w:val="0"/>
+        <w:spacing w:after="0" w:line="240" w:lineRule="auto"/>
+        <w:rPr>
+          <w:rFonts w:ascii="CMR10" w:hAnsi="CMR10" w:cs="CMR10"/>
+          <w:sz w:val="20"/>
+          <w:szCs w:val="20"/>
+        </w:rPr>
+      </w:pPr>
+    </w:p>
+    <w:p>
+      <w:pPr>
+        <w:autoSpaceDE w:val="0"/>
+        <w:autoSpaceDN w:val="0"/>
+        <w:adjustRightInd w:val="0"/>
+        <w:spacing w:after="0" w:line="240" w:lineRule="auto"/>
+        <w:jc w:val="center"/>
+        <w:rPr>
+          <w:rFonts w:ascii="CMR10" w:hAnsi="CMR10" w:cs="CMR10"/>
+          <w:sz w:val="20"/>
+          <w:szCs w:val="20"/>
+        </w:rPr>
+      </w:pPr>
+      <w:r>
+        <w:rPr>
+          <w:rFonts w:ascii="CMR10" w:hAnsi="CMR10" w:cs="CMR10"/>
+          <w:noProof/>
+          <w:sz w:val="20"/>
+          <w:szCs w:val="20"/>
+        </w:rPr>
+        <w:drawing>
+          <wp:inline distT="0" distB="0" distL="0" distR="0">
+            <wp:extent cx="5024845" cy="3140528"/>
+            <wp:effectExtent l="0" t="0" r="4445" b="3175"/>
+            <wp:docPr id="10" name="Picture 10" descr="C:\Users\atniptw\Documents\GitHub\Senior-Project\Documents\Images\screenshots_final_demo\Screenshot_2013-05-10-00-53-13.png"/>
+            <wp:cNvGraphicFramePr>
+              <a:graphicFrameLocks xmlns:a="http://schemas.openxmlformats.org/drawingml/2006/main" noChangeAspect="1"/>
+            </wp:cNvGraphicFramePr>
+            <a:graphic xmlns:a="http://schemas.openxmlformats.org/drawingml/2006/main">
+              <a:graphicData uri="http://schemas.openxmlformats.org/drawingml/2006/picture">
+                <pic:pic xmlns:pic="http://schemas.openxmlformats.org/drawingml/2006/picture">
+                  <pic:nvPicPr>
+                    <pic:cNvPr id="0" name="Picture 10" descr="C:\Users\atniptw\Documents\GitHub\Senior-Project\Documents\Images\screenshots_final_demo\Screenshot_2013-05-10-00-53-13.png"/>
+                    <pic:cNvPicPr>
+                      <a:picLocks noChangeAspect="1" noChangeArrowheads="1"/>
+                    </pic:cNvPicPr>
+                  </pic:nvPicPr>
+                  <pic:blipFill>
+                    <a:blip r:embed="rId15" cstate="print">
+                      <a:extLst>
+                        <a:ext uri="{28A0092B-C50C-407E-A947-70E740481C1C}">
+                          <a14:useLocalDpi xmlns:a14="http://schemas.microsoft.com/office/drawing/2010/main" val="0"/>
+                        </a:ext>
+                      </a:extLst>
+                    </a:blip>
+                    <a:srcRect/>
+                    <a:stretch>
+                      <a:fillRect/>
+                    </a:stretch>
+                  </pic:blipFill>
+                  <pic:spPr bwMode="auto">
+                    <a:xfrm>
+                      <a:off x="0" y="0"/>
+                      <a:ext cx="5025581" cy="3140988"/>
+                    </a:xfrm>
+                    <a:prstGeom prst="rect">
+                      <a:avLst/>
+                    </a:prstGeom>
+                    <a:noFill/>
+                    <a:ln>
+                      <a:noFill/>
+                    </a:ln>
+                  </pic:spPr>
+                </pic:pic>
+              </a:graphicData>
+            </a:graphic>
+          </wp:inline>
+        </w:drawing>
       </w:r>
     </w:p>
     <w:p>
@@ -602,6 +1500,23 @@
     </w:p>
     <w:p>
       <w:pPr>
+        <w:rPr>
+          <w:rFonts w:ascii="CMR10" w:hAnsi="CMR10" w:cs="CMR10"/>
+          <w:sz w:val="20"/>
+          <w:szCs w:val="20"/>
+        </w:rPr>
+      </w:pPr>
+      <w:r>
+        <w:rPr>
+          <w:rFonts w:ascii="CMR10" w:hAnsi="CMR10" w:cs="CMR10"/>
+          <w:sz w:val="20"/>
+          <w:szCs w:val="20"/>
+        </w:rPr>
+        <w:br w:type="page"/>
+      </w:r>
+    </w:p>
+    <w:p>
+      <w:pPr>
         <w:tabs>
           <w:tab w:val="left" w:pos="5362"/>
         </w:tabs>
@@ -621,6 +1536,7 @@
           <w:sz w:val="20"/>
           <w:szCs w:val="20"/>
         </w:rPr>
+        <w:lastRenderedPageBreak/>
         <w:t>The settings menu and the help menu are located from the menu bar [FR19 &amp; FR20]. Settings will be applied when worker goes back to the map screen.</w:t>
       </w:r>
     </w:p>
@@ -636,8 +1552,159 @@
           <w:szCs w:val="20"/>
         </w:rPr>
       </w:pPr>
-      <w:bookmarkStart w:id="0" w:name="_GoBack"/>
-      <w:bookmarkEnd w:id="0"/>
+    </w:p>
+    <w:p>
+      <w:pPr>
+        <w:autoSpaceDE w:val="0"/>
+        <w:autoSpaceDN w:val="0"/>
+        <w:adjustRightInd w:val="0"/>
+        <w:spacing w:after="0" w:line="240" w:lineRule="auto"/>
+        <w:jc w:val="center"/>
+        <w:rPr>
+          <w:rFonts w:ascii="CMR10" w:hAnsi="CMR10" w:cs="CMR10"/>
+          <w:sz w:val="20"/>
+          <w:szCs w:val="20"/>
+        </w:rPr>
+      </w:pPr>
+      <w:r>
+        <w:rPr>
+          <w:rFonts w:ascii="CMR10" w:hAnsi="CMR10" w:cs="CMR10"/>
+          <w:noProof/>
+          <w:sz w:val="20"/>
+          <w:szCs w:val="20"/>
+        </w:rPr>
+        <w:drawing>
+          <wp:inline distT="0" distB="0" distL="0" distR="0">
+            <wp:extent cx="5225142" cy="3265714"/>
+            <wp:effectExtent l="0" t="0" r="0" b="0"/>
+            <wp:docPr id="11" name="Picture 11" descr="C:\Users\atniptw\Documents\GitHub\Senior-Project\Documents\Images\screenshots_final_demo\Screenshot_2013-05-10-00-50-26.png"/>
+            <wp:cNvGraphicFramePr>
+              <a:graphicFrameLocks xmlns:a="http://schemas.openxmlformats.org/drawingml/2006/main" noChangeAspect="1"/>
+            </wp:cNvGraphicFramePr>
+            <a:graphic xmlns:a="http://schemas.openxmlformats.org/drawingml/2006/main">
+              <a:graphicData uri="http://schemas.openxmlformats.org/drawingml/2006/picture">
+                <pic:pic xmlns:pic="http://schemas.openxmlformats.org/drawingml/2006/picture">
+                  <pic:nvPicPr>
+                    <pic:cNvPr id="0" name="Picture 11" descr="C:\Users\atniptw\Documents\GitHub\Senior-Project\Documents\Images\screenshots_final_demo\Screenshot_2013-05-10-00-50-26.png"/>
+                    <pic:cNvPicPr>
+                      <a:picLocks noChangeAspect="1" noChangeArrowheads="1"/>
+                    </pic:cNvPicPr>
+                  </pic:nvPicPr>
+                  <pic:blipFill>
+                    <a:blip r:embed="rId16" cstate="print">
+                      <a:extLst>
+                        <a:ext uri="{28A0092B-C50C-407E-A947-70E740481C1C}">
+                          <a14:useLocalDpi xmlns:a14="http://schemas.microsoft.com/office/drawing/2010/main" val="0"/>
+                        </a:ext>
+                      </a:extLst>
+                    </a:blip>
+                    <a:srcRect/>
+                    <a:stretch>
+                      <a:fillRect/>
+                    </a:stretch>
+                  </pic:blipFill>
+                  <pic:spPr bwMode="auto">
+                    <a:xfrm>
+                      <a:off x="0" y="0"/>
+                      <a:ext cx="5225907" cy="3266192"/>
+                    </a:xfrm>
+                    <a:prstGeom prst="rect">
+                      <a:avLst/>
+                    </a:prstGeom>
+                    <a:noFill/>
+                    <a:ln>
+                      <a:noFill/>
+                    </a:ln>
+                  </pic:spPr>
+                </pic:pic>
+              </a:graphicData>
+            </a:graphic>
+          </wp:inline>
+        </w:drawing>
+      </w:r>
+    </w:p>
+    <w:p>
+      <w:pPr>
+        <w:autoSpaceDE w:val="0"/>
+        <w:autoSpaceDN w:val="0"/>
+        <w:adjustRightInd w:val="0"/>
+        <w:spacing w:after="0" w:line="240" w:lineRule="auto"/>
+        <w:rPr>
+          <w:rFonts w:ascii="CMR10" w:hAnsi="CMR10" w:cs="CMR10"/>
+          <w:sz w:val="20"/>
+          <w:szCs w:val="20"/>
+        </w:rPr>
+      </w:pPr>
+    </w:p>
+    <w:p>
+      <w:pPr>
+        <w:autoSpaceDE w:val="0"/>
+        <w:autoSpaceDN w:val="0"/>
+        <w:adjustRightInd w:val="0"/>
+        <w:spacing w:after="0" w:line="240" w:lineRule="auto"/>
+        <w:jc w:val="center"/>
+        <w:rPr>
+          <w:rFonts w:ascii="CMR10" w:hAnsi="CMR10" w:cs="CMR10"/>
+          <w:sz w:val="20"/>
+          <w:szCs w:val="20"/>
+        </w:rPr>
+      </w:pPr>
+      <w:r>
+        <w:rPr>
+          <w:rFonts w:ascii="CMR10" w:hAnsi="CMR10" w:cs="CMR10"/>
+          <w:noProof/>
+          <w:sz w:val="20"/>
+          <w:szCs w:val="20"/>
+        </w:rPr>
+        <w:drawing>
+          <wp:inline distT="0" distB="0" distL="0" distR="0">
+            <wp:extent cx="5203371" cy="3252107"/>
+            <wp:effectExtent l="0" t="0" r="0" b="5715"/>
+            <wp:docPr id="12" name="Picture 12" descr="C:\Users\atniptw\Documents\GitHub\Senior-Project\Documents\Images\screenshots_final_demo\Screenshot_2013-05-10-00-53-50.png"/>
+            <wp:cNvGraphicFramePr>
+              <a:graphicFrameLocks xmlns:a="http://schemas.openxmlformats.org/drawingml/2006/main" noChangeAspect="1"/>
+            </wp:cNvGraphicFramePr>
+            <a:graphic xmlns:a="http://schemas.openxmlformats.org/drawingml/2006/main">
+              <a:graphicData uri="http://schemas.openxmlformats.org/drawingml/2006/picture">
+                <pic:pic xmlns:pic="http://schemas.openxmlformats.org/drawingml/2006/picture">
+                  <pic:nvPicPr>
+                    <pic:cNvPr id="0" name="Picture 12" descr="C:\Users\atniptw\Documents\GitHub\Senior-Project\Documents\Images\screenshots_final_demo\Screenshot_2013-05-10-00-53-50.png"/>
+                    <pic:cNvPicPr>
+                      <a:picLocks noChangeAspect="1" noChangeArrowheads="1"/>
+                    </pic:cNvPicPr>
+                  </pic:nvPicPr>
+                  <pic:blipFill>
+                    <a:blip r:embed="rId17" cstate="print">
+                      <a:extLst>
+                        <a:ext uri="{28A0092B-C50C-407E-A947-70E740481C1C}">
+                          <a14:useLocalDpi xmlns:a14="http://schemas.microsoft.com/office/drawing/2010/main" val="0"/>
+                        </a:ext>
+                      </a:extLst>
+                    </a:blip>
+                    <a:srcRect/>
+                    <a:stretch>
+                      <a:fillRect/>
+                    </a:stretch>
+                  </pic:blipFill>
+                  <pic:spPr bwMode="auto">
+                    <a:xfrm>
+                      <a:off x="0" y="0"/>
+                      <a:ext cx="5204133" cy="3252583"/>
+                    </a:xfrm>
+                    <a:prstGeom prst="rect">
+                      <a:avLst/>
+                    </a:prstGeom>
+                    <a:noFill/>
+                    <a:ln>
+                      <a:noFill/>
+                    </a:ln>
+                  </pic:spPr>
+                </pic:pic>
+              </a:graphicData>
+            </a:graphic>
+          </wp:inline>
+        </w:drawing>
+      </w:r>
     </w:p>
     <w:sectPr>
       <w:pgSz w:w="12240" w:h="15840"/>
@@ -1084,6 +2151,36 @@
       <w:contextualSpacing/>
     </w:pPr>
   </w:style>
+  <w:style w:type="paragraph" w:styleId="BalloonText">
+    <w:name w:val="Balloon Text"/>
+    <w:basedOn w:val="Normal"/>
+    <w:link w:val="BalloonTextChar"/>
+    <w:uiPriority w:val="99"/>
+    <w:semiHidden/>
+    <w:unhideWhenUsed/>
+    <w:rsid w:val="001D58F7"/>
+    <w:pPr>
+      <w:spacing w:after="0" w:line="240" w:lineRule="auto"/>
+    </w:pPr>
+    <w:rPr>
+      <w:rFonts w:ascii="Tahoma" w:hAnsi="Tahoma" w:cs="Tahoma"/>
+      <w:sz w:val="16"/>
+      <w:szCs w:val="16"/>
+    </w:rPr>
+  </w:style>
+  <w:style w:type="character" w:customStyle="1" w:styleId="BalloonTextChar">
+    <w:name w:val="Balloon Text Char"/>
+    <w:basedOn w:val="DefaultParagraphFont"/>
+    <w:link w:val="BalloonText"/>
+    <w:uiPriority w:val="99"/>
+    <w:semiHidden/>
+    <w:rsid w:val="001D58F7"/>
+    <w:rPr>
+      <w:rFonts w:ascii="Tahoma" w:hAnsi="Tahoma" w:cs="Tahoma"/>
+      <w:sz w:val="16"/>
+      <w:szCs w:val="16"/>
+    </w:rPr>
+  </w:style>
 </w:styles>
 </file>
 
@@ -1284,6 +2381,36 @@
       <w:ind w:left="720"/>
       <w:contextualSpacing/>
     </w:pPr>
+  </w:style>
+  <w:style w:type="paragraph" w:styleId="BalloonText">
+    <w:name w:val="Balloon Text"/>
+    <w:basedOn w:val="Normal"/>
+    <w:link w:val="BalloonTextChar"/>
+    <w:uiPriority w:val="99"/>
+    <w:semiHidden/>
+    <w:unhideWhenUsed/>
+    <w:rsid w:val="001D58F7"/>
+    <w:pPr>
+      <w:spacing w:after="0" w:line="240" w:lineRule="auto"/>
+    </w:pPr>
+    <w:rPr>
+      <w:rFonts w:ascii="Tahoma" w:hAnsi="Tahoma" w:cs="Tahoma"/>
+      <w:sz w:val="16"/>
+      <w:szCs w:val="16"/>
+    </w:rPr>
+  </w:style>
+  <w:style w:type="character" w:customStyle="1" w:styleId="BalloonTextChar">
+    <w:name w:val="Balloon Text Char"/>
+    <w:basedOn w:val="DefaultParagraphFont"/>
+    <w:link w:val="BalloonText"/>
+    <w:uiPriority w:val="99"/>
+    <w:semiHidden/>
+    <w:rsid w:val="001D58F7"/>
+    <w:rPr>
+      <w:rFonts w:ascii="Tahoma" w:hAnsi="Tahoma" w:cs="Tahoma"/>
+      <w:sz w:val="16"/>
+      <w:szCs w:val="16"/>
+    </w:rPr>
   </w:style>
 </w:styles>
 </file>

</xml_diff>